<commit_message>
Update Anime Data Mining Project.docx
</commit_message>
<xml_diff>
--- a/Data Mining Projects/Anime Data Mining Project.docx
+++ b/Data Mining Projects/Anime Data Mining Project.docx
@@ -2,41 +2,169 @@
 <file path=word/document.xml><?xml version="1.0" encoding="utf-8"?>
 <w:document xmlns:wpc="http://schemas.microsoft.com/office/word/2010/wordprocessingCanvas" xmlns:cx="http://schemas.microsoft.com/office/drawing/2014/chartex" xmlns:cx1="http://schemas.microsoft.com/office/drawing/2015/9/8/chartex" xmlns:cx2="http://schemas.microsoft.com/office/drawing/2015/10/21/chartex" xmlns:cx3="http://schemas.microsoft.com/office/drawing/2016/5/9/chartex" xmlns:cx4="http://schemas.microsoft.com/office/drawing/2016/5/10/chartex" xmlns:cx5="http://schemas.microsoft.com/office/drawing/2016/5/11/chartex" xmlns:cx6="http://schemas.microsoft.com/office/drawing/2016/5/12/chartex" xmlns:cx7="http://schemas.microsoft.com/office/drawing/2016/5/13/chartex" xmlns:cx8="http://schemas.microsoft.com/office/drawing/2016/5/14/chartex" xmlns:mc="http://schemas.openxmlformats.org/markup-compatibility/2006" xmlns:aink="http://schemas.microsoft.com/office/drawing/2016/ink" xmlns:am3d="http://schemas.microsoft.com/office/drawing/2017/model3d" xmlns:o="urn:schemas-microsoft-com:office:office" xmlns:oel="http://schemas.microsoft.com/office/2019/extlst" xmlns:r="http://schemas.openxmlformats.org/officeDocument/2006/relationships" xmlns:m="http://schemas.openxmlformats.org/officeDocument/2006/math" xmlns:v="urn:schemas-microsoft-com:vml" xmlns:wp14="http://schemas.microsoft.com/office/word/2010/wordprocessingDrawing" xmlns:wp="http://schemas.openxmlformats.org/drawingml/2006/wordprocessingDrawing" xmlns:w10="urn:schemas-microsoft-com:office:word" xmlns:w="http://schemas.openxmlformats.org/wordprocessingml/2006/main" xmlns:w14="http://schemas.microsoft.com/office/word/2010/wordml" xmlns:w15="http://schemas.microsoft.com/office/word/2012/wordml" xmlns:w16cex="http://schemas.microsoft.com/office/word/2018/wordml/cex" xmlns:w16cid="http://schemas.microsoft.com/office/word/2016/wordml/cid" xmlns:w16="http://schemas.microsoft.com/office/word/2018/wordml" xmlns:w16sdtdh="http://schemas.microsoft.com/office/word/2020/wordml/sdtdatahash" xmlns:w16se="http://schemas.microsoft.com/office/word/2015/wordml/symex" xmlns:wpg="http://schemas.microsoft.com/office/word/2010/wordprocessingGroup" xmlns:wpi="http://schemas.microsoft.com/office/word/2010/wordprocessingInk" xmlns:wne="http://schemas.microsoft.com/office/word/2006/wordml" xmlns:wps="http://schemas.microsoft.com/office/word/2010/wordprocessingShape" mc:Ignorable="w14 w15 w16se w16cid w16 w16cex w16sdtdh wp14">
   <w:body>
-    <w:p>
-      <w:r>
-        <w:t>Title: Mathematical Models in Anime Recommendation Systems: Integration of TF-IDF, Matrix Factorization, and Content-Based Filtering with Empirical Validation</w:t>
-      </w:r>
-    </w:p>
-    <w:p/>
-    <w:p>
-      <w:r>
+    <w:p/>
+    <w:p/>
+    <w:p/>
+    <w:p/>
+    <w:p>
+      <w:pPr>
+        <w:jc w:val="center"/>
+        <w:rPr>
+          <w:b/>
+          <w:bCs/>
+        </w:rPr>
+      </w:pPr>
+      <w:r>
+        <w:rPr>
+          <w:b/>
+          <w:bCs/>
+        </w:rPr>
+        <w:t>Models in Anime Recommendation Systems: Integration of TF-IDF, Matrix Factorization, and Content-Based Filtering</w:t>
+      </w:r>
+    </w:p>
+    <w:p>
+      <w:pPr>
+        <w:jc w:val="center"/>
+      </w:pPr>
+      <w:r>
+        <w:t xml:space="preserve">Cynthia </w:t>
+      </w:r>
+      <w:proofErr w:type="spellStart"/>
+      <w:r>
+        <w:t>Ukawu</w:t>
+      </w:r>
+      <w:proofErr w:type="spellEnd"/>
+      <w:r>
+        <w:t xml:space="preserve">, </w:t>
+      </w:r>
+      <w:proofErr w:type="spellStart"/>
+      <w:r>
+        <w:t>Emalee</w:t>
+      </w:r>
+      <w:proofErr w:type="spellEnd"/>
+      <w:r>
+        <w:t xml:space="preserve"> Jimenez</w:t>
+      </w:r>
+    </w:p>
+    <w:p/>
+    <w:p/>
+    <w:p/>
+    <w:p/>
+    <w:p/>
+    <w:p/>
+    <w:p/>
+    <w:p/>
+    <w:p/>
+    <w:p/>
+    <w:p/>
+    <w:p/>
+    <w:p/>
+    <w:p/>
+    <w:p/>
+    <w:p/>
+    <w:p/>
+    <w:p/>
+    <w:p/>
+    <w:p/>
+    <w:p/>
+    <w:p/>
+    <w:p/>
+    <w:p/>
+    <w:p/>
+    <w:p/>
+    <w:p/>
+    <w:p/>
+    <w:p/>
+    <w:p/>
+    <w:p/>
+    <w:p/>
+    <w:p/>
+    <w:p/>
+    <w:p/>
+    <w:p/>
+    <w:p/>
+    <w:p>
+      <w:pPr>
+        <w:rPr>
+          <w:b/>
+          <w:bCs/>
+        </w:rPr>
+      </w:pPr>
+      <w:r>
+        <w:rPr>
+          <w:b/>
+          <w:bCs/>
+        </w:rPr>
+        <w:lastRenderedPageBreak/>
         <w:t>Abstract:</w:t>
       </w:r>
     </w:p>
     <w:p>
       <w:r>
-        <w:t>The advent of data-driven decision-making in the entertainment industry, particularly in anime streaming services, necessitates advanced recommendation systems. This paper presents a comprehensive study of the mathematical algorithms—Term Frequency-Inverse Document Frequency (TF-IDF), Matrix Factorization, and Content-Based Filtering—used to power such systems. By incorporating empirical results from user ratings and anime metadata, we validate the effectiveness of these mathematical models and discuss their performance in the context of the anime recommendation domain.</w:t>
-      </w:r>
-    </w:p>
-    <w:p/>
-    <w:p>
-      <w:r>
+        <w:t>The advent of data-driven decision-making in the entertainment industry, particularly in anime streaming services, necessitates advanced recommendation systems. This paper presents a comprehensive study of the algorithms—Term Frequency-Inverse Document Frequency (TF-IDF), Matrix Factorization, and Content-Based Filtering—used to power such systems.</w:t>
+      </w:r>
+      <w:r>
+        <w:t xml:space="preserve"> As of 2015, a survey showed that 83% of text-based recommender systems used TF-IDF.</w:t>
+      </w:r>
+      <w:r>
+        <w:t xml:space="preserve"> By incorporating empirical results from user ratings and anime metadata, we validate the effectiveness of these models and discuss their performance in the context of the anime recommendation domain.</w:t>
+      </w:r>
+    </w:p>
+    <w:p/>
+    <w:p>
+      <w:pPr>
+        <w:rPr>
+          <w:b/>
+          <w:bCs/>
+        </w:rPr>
+      </w:pPr>
+      <w:r>
+        <w:rPr>
+          <w:b/>
+          <w:bCs/>
+        </w:rPr>
         <w:t>1. Introduction:</w:t>
       </w:r>
     </w:p>
     <w:p>
       <w:r>
-        <w:t>Anime streaming platforms have a vast array of genres and titles, making personalized recommendations crucial for user retention and satisfaction. Mathematical models like TF-IDF, Matrix Factorization, and Content-Based Filtering are employed to analyze user behavior and content features, thereby generating tailored recommendations. This paper examines these models, their mathematical underpinnings, and their practical application, substantiated with empirical results from actual datasets.</w:t>
-      </w:r>
-    </w:p>
-    <w:p/>
-    <w:p>
-      <w:r>
+        <w:t xml:space="preserve">Anime streaming platforms have a vast array of genres and titles, making personalized recommendations crucial for user retention and satisfaction. </w:t>
+      </w:r>
+      <w:r>
+        <w:t>M</w:t>
+      </w:r>
+      <w:r>
+        <w:t>odels like TF-IDF, Matrix Factorization, and Content-Based Filtering are employed to analyze user behavior and content features, thereby generating tailored recommendations. This paper examines these models, their mathematical underpinnings, and their practical application, substantiated with empirical results from actual datasets.</w:t>
+      </w:r>
+    </w:p>
+    <w:p/>
+    <w:p>
+      <w:pPr>
+        <w:rPr>
+          <w:b/>
+          <w:bCs/>
+        </w:rPr>
+      </w:pPr>
+      <w:r>
+        <w:rPr>
+          <w:b/>
+          <w:bCs/>
+        </w:rPr>
         <w:t>2. Methodology:</w:t>
       </w:r>
     </w:p>
     <w:p>
-      <w:r>
+      <w:pPr>
+        <w:rPr>
+          <w:b/>
+          <w:bCs/>
+        </w:rPr>
+      </w:pPr>
+      <w:r>
+        <w:rPr>
+          <w:b/>
+          <w:bCs/>
+        </w:rPr>
         <w:t>2.1 Data Collection and Preprocessing:</w:t>
       </w:r>
     </w:p>
@@ -65,11 +193,7 @@
     <w:p/>
     <w:p>
       <w:r>
-        <w:t xml:space="preserve">Textual data associated with anime titles and descriptions underwent a comprehensive cleaning procedure to remove HTML entities and special characters that could potentially skew the text analysis. Regular expressions were employed to identify and substitute unwanted patterns with </w:t>
-      </w:r>
-      <w:r>
-        <w:lastRenderedPageBreak/>
-        <w:t>appropriate placeholders or removal, thus standardizing the text and making it amenable for processing by the TF-IDF vectorizer.</w:t>
+        <w:t>Textual data associated with anime titles and descriptions underwent a comprehensive cleaning procedure to remove HTML entities and special characters that could potentially skew the text analysis. Regular expressions were employed to identify and substitute unwanted patterns with appropriate placeholders or removal, thus standardizing the text and making it amenable for processing by the TF-IDF vectorizer.</w:t>
       </w:r>
     </w:p>
     <w:p/>
@@ -86,7 +210,17 @@
     </w:p>
     <w:p/>
     <w:p>
-      <w:r>
+      <w:pPr>
+        <w:rPr>
+          <w:b/>
+          <w:bCs/>
+        </w:rPr>
+      </w:pPr>
+      <w:r>
+        <w:rPr>
+          <w:b/>
+          <w:bCs/>
+        </w:rPr>
         <w:t>2.2 Term Frequency-Inverse Document Frequency (TF-IDF):</w:t>
       </w:r>
     </w:p>
@@ -440,7 +574,17 @@
     </w:p>
     <w:p/>
     <w:p>
-      <w:r>
+      <w:pPr>
+        <w:rPr>
+          <w:b/>
+          <w:bCs/>
+        </w:rPr>
+      </w:pPr>
+      <w:r>
+        <w:rPr>
+          <w:b/>
+          <w:bCs/>
+        </w:rPr>
         <w:t>2.3 Matrix Factorization:</w:t>
       </w:r>
     </w:p>
@@ -830,26 +974,45 @@
     </w:p>
     <w:p>
       <w:r>
+        <w:t xml:space="preserve">This measure informs the system which anime are most </w:t>
+      </w:r>
+      <w:proofErr w:type="gramStart"/>
+      <w:r>
+        <w:t>similar to</w:t>
+      </w:r>
+      <w:proofErr w:type="gramEnd"/>
+      <w:r>
+        <w:t xml:space="preserve"> those a user has rated highly, guiding the recommendations.</w:t>
+      </w:r>
+    </w:p>
+    <w:p>
+      <w:pPr>
+        <w:rPr>
+          <w:b/>
+          <w:bCs/>
+        </w:rPr>
+      </w:pPr>
+      <w:r>
+        <w:rPr>
+          <w:b/>
+          <w:bCs/>
+        </w:rPr>
         <w:lastRenderedPageBreak/>
-        <w:t xml:space="preserve">This measure informs the system which anime are most </w:t>
-      </w:r>
-      <w:proofErr w:type="gramStart"/>
-      <w:r>
-        <w:t>similar to</w:t>
-      </w:r>
-      <w:proofErr w:type="gramEnd"/>
-      <w:r>
-        <w:t xml:space="preserve"> those a user has rated highly, guiding the recommendations.</w:t>
-      </w:r>
-    </w:p>
-    <w:p/>
-    <w:p>
-      <w:r>
         <w:t>3. Empirical Results:</w:t>
       </w:r>
     </w:p>
     <w:p>
-      <w:r>
+      <w:pPr>
+        <w:rPr>
+          <w:b/>
+          <w:bCs/>
+        </w:rPr>
+      </w:pPr>
+      <w:r>
+        <w:rPr>
+          <w:b/>
+          <w:bCs/>
+        </w:rPr>
         <w:t>3.1 Correlation Analysis:</w:t>
       </w:r>
     </w:p>
@@ -864,8 +1027,8 @@
       </w:pPr>
       <w:r>
         <w:drawing>
-          <wp:inline distT="0" distB="0" distL="0" distR="0" wp14:anchorId="2481B1AF" wp14:editId="34D11285">
-            <wp:extent cx="3454400" cy="2374900"/>
+          <wp:inline distT="0" distB="0" distL="0" distR="0" wp14:anchorId="2481B1AF" wp14:editId="179CB329">
+            <wp:extent cx="4267200" cy="2933700"/>
             <wp:effectExtent l="0" t="0" r="0" b="0"/>
             <wp:docPr id="1446094977" name="Picture 1" descr="A red and blue squares with numbers&#10;&#10;Description automatically generated"/>
             <wp:cNvGraphicFramePr>
@@ -887,7 +1050,7 @@
                   <pic:spPr>
                     <a:xfrm>
                       <a:off x="0" y="0"/>
-                      <a:ext cx="3454400" cy="2374900"/>
+                      <a:ext cx="4288839" cy="2948577"/>
                     </a:xfrm>
                     <a:prstGeom prst="rect">
                       <a:avLst/>
@@ -902,7 +1065,17 @@
     </w:p>
     <w:p/>
     <w:p>
-      <w:r>
+      <w:pPr>
+        <w:rPr>
+          <w:b/>
+          <w:bCs/>
+        </w:rPr>
+      </w:pPr>
+      <w:r>
+        <w:rPr>
+          <w:b/>
+          <w:bCs/>
+        </w:rPr>
         <w:t>3.2 Genre Popularity:</w:t>
       </w:r>
     </w:p>
@@ -917,9 +1090,9 @@
       </w:pPr>
       <w:r>
         <w:drawing>
-          <wp:inline distT="0" distB="0" distL="0" distR="0" wp14:anchorId="1BA7767E" wp14:editId="3B376978">
-            <wp:extent cx="4089400" cy="2451100"/>
-            <wp:effectExtent l="0" t="0" r="0" b="0"/>
+          <wp:inline distT="0" distB="0" distL="0" distR="0" wp14:anchorId="1BA7767E" wp14:editId="23AFA3F0">
+            <wp:extent cx="5064076" cy="3035300"/>
+            <wp:effectExtent l="0" t="0" r="3810" b="0"/>
             <wp:docPr id="1237660936" name="Picture 1" descr="A graph of different colored bars&#10;&#10;Description automatically generated"/>
             <wp:cNvGraphicFramePr>
               <a:graphicFrameLocks xmlns:a="http://schemas.openxmlformats.org/drawingml/2006/main" noChangeAspect="1"/>
@@ -940,7 +1113,7 @@
                   <pic:spPr>
                     <a:xfrm>
                       <a:off x="0" y="0"/>
-                      <a:ext cx="4089400" cy="2451100"/>
+                      <a:ext cx="5073011" cy="3040655"/>
                     </a:xfrm>
                     <a:prstGeom prst="rect">
                       <a:avLst/>
@@ -954,11 +1127,18 @@
       </w:r>
     </w:p>
     <w:p/>
-    <w:p/>
-    <w:p/>
-    <w:p/>
-    <w:p>
-      <w:r>
+    <w:p>
+      <w:pPr>
+        <w:rPr>
+          <w:b/>
+          <w:bCs/>
+        </w:rPr>
+      </w:pPr>
+      <w:r>
+        <w:rPr>
+          <w:b/>
+          <w:bCs/>
+        </w:rPr>
         <w:lastRenderedPageBreak/>
         <w:t>3.3 Membership Analysis:</w:t>
       </w:r>
@@ -1012,7 +1192,17 @@
     </w:p>
     <w:p/>
     <w:p>
-      <w:r>
+      <w:pPr>
+        <w:rPr>
+          <w:b/>
+          <w:bCs/>
+        </w:rPr>
+      </w:pPr>
+      <w:r>
+        <w:rPr>
+          <w:b/>
+          <w:bCs/>
+        </w:rPr>
         <w:t>3.4 User Rating Count:</w:t>
       </w:r>
     </w:p>
@@ -1063,31 +1253,57 @@
         </w:drawing>
       </w:r>
     </w:p>
-    <w:p/>
-    <w:p>
-      <w:r>
-        <w:t>4. Discussion:</w:t>
-      </w:r>
-    </w:p>
-    <w:p>
-      <w:r>
-        <w:t>The models implemented show that mathematical precision, coupled with empirical analysis, can significantly enhance the performance of recommendation systems. By employing TF-IDF, we effectively translate textual data into a quantifiable format that feeds into the content-based filtering algorithm. Matrix Factorization complements this by handling the collaborative filtering aspect, making predictions based on user behavior.</w:t>
-      </w:r>
-    </w:p>
-    <w:p/>
-    <w:p>
-      <w:r>
-        <w:t>5.</w:t>
-      </w:r>
-      <w:r>
-        <w:t xml:space="preserve"> Empirical Results and Model Performance:</w:t>
-      </w:r>
-    </w:p>
-    <w:p/>
+    <w:p>
+      <w:pPr>
+        <w:rPr>
+          <w:b/>
+          <w:bCs/>
+        </w:rPr>
+      </w:pPr>
+      <w:r>
+        <w:rPr>
+          <w:b/>
+          <w:bCs/>
+        </w:rPr>
+        <w:lastRenderedPageBreak/>
+        <w:t>4</w:t>
+      </w:r>
+      <w:r>
+        <w:rPr>
+          <w:b/>
+          <w:bCs/>
+        </w:rPr>
+        <w:t>.</w:t>
+      </w:r>
+      <w:r>
+        <w:rPr>
+          <w:b/>
+          <w:bCs/>
+        </w:rPr>
+        <w:t xml:space="preserve"> Empirical Results and Model Performance</w:t>
+      </w:r>
+      <w:r>
+        <w:rPr>
+          <w:b/>
+          <w:bCs/>
+        </w:rPr>
+        <w:t xml:space="preserve"> for TF-IDF</w:t>
+      </w:r>
+      <w:r>
+        <w:rPr>
+          <w:b/>
+          <w:bCs/>
+        </w:rPr>
+        <w:t>:</w:t>
+      </w:r>
+    </w:p>
     <w:p>
       <w:r>
         <w:t>The empirical results derived from the application of our recommendation system demonstrate its ability to generate personalized anime recommendations for different users. The system utilized a combination of content-based filtering and collaborative techniques to suggest titles that align with user preferences as inferred from their past ratings and viewing habits.</w:t>
       </w:r>
+      <w:r>
+        <w:t xml:space="preserve"> By employing TF-IDF, we effectively translate textual data into a quantifiable format that feeds into the content-based filtering algorithm. Matrix Factorization complements this by handling the collaborative filtering aspect, making predictions based on user behavior.</w:t>
+      </w:r>
     </w:p>
     <w:p/>
     <w:p>
@@ -1146,29 +1362,42 @@
     <w:p/>
     <w:p>
       <w:r>
-        <w:t xml:space="preserve">It is important to note that some recommendations were marked as 'Unknown,' which likely indicates missing data for those titles. This highlights one of the challenges in building </w:t>
-      </w:r>
+        <w:t>It is important to note that some recommendations were marked as 'Unknown,' which likely indicates missing data for those titles. This highlights one of the challenges in building recommendation systems—handling incomplete data. The presence of unknown ratings could affect the accuracy of the recommendations and user satisfaction.</w:t>
+      </w:r>
+    </w:p>
+    <w:p/>
+    <w:p>
+      <w:r>
+        <w:t>These results illustrate the model's general proficiency in identifying and recommending anime series that correspond to user preferences. However, the appearance of titles with 'Unknown' ratings also underscores the need for comprehensive data and robust handling of missing information to enhance the model's predictive performance.</w:t>
+      </w:r>
+    </w:p>
+    <w:p>
       <w:r>
         <w:lastRenderedPageBreak/>
-        <w:t>recommendation systems—handling incomplete data. The presence of unknown ratings could affect the accuracy of the recommendations and user satisfaction.</w:t>
-      </w:r>
-    </w:p>
-    <w:p/>
-    <w:p>
-      <w:r>
-        <w:t>These results illustrate the model's general proficiency in identifying and recommending anime series that correspond to user preferences. However, the appearance of titles with 'Unknown' ratings also underscores the need for comprehensive data and robust handling of missing information to enhance the model's predictive performance.</w:t>
-      </w:r>
-    </w:p>
-    <w:p/>
-    <w:p>
-      <w:r>
         <w:t>In conclusion, the recommendation model demonstrates a clear potential for personalization, yet it also reveals areas for improvement, particularly in the handling of sparse data and the expansion of recommendations beyond user-established preferences to prevent the echo chamber effect. Continued refinement of the model, incorporating a more extensive dataset and possibly a broader range of user interaction data, could further improve its performance and reliability.</w:t>
       </w:r>
     </w:p>
     <w:p/>
     <w:p>
-      <w:r>
-        <w:t>6. Future Work:</w:t>
+      <w:pPr>
+        <w:rPr>
+          <w:b/>
+          <w:bCs/>
+        </w:rPr>
+      </w:pPr>
+      <w:r>
+        <w:rPr>
+          <w:b/>
+          <w:bCs/>
+        </w:rPr>
+        <w:t>5</w:t>
+      </w:r>
+      <w:r>
+        <w:rPr>
+          <w:b/>
+          <w:bCs/>
+        </w:rPr>
+        <w:t>. Future Work:</w:t>
       </w:r>
     </w:p>
     <w:p>
@@ -1179,14 +1408,30 @@
     <w:p/>
     <w:p/>
     <w:p>
-      <w:r>
-        <w:t>7. Challenges and Considerations:</w:t>
-      </w:r>
-    </w:p>
-    <w:p/>
-    <w:p>
-      <w:r>
-        <w:t>Although the mathematical models deployed in our recommendation system form a robust foundation, the adaptation to real-world scenarios introduces several challenges. One significant modification was the decision to utilize a sample of the dataset rather than the entire corpus. This subsampling was necessary to manage computational resources effectively and to allow for reasonable processing times. While this approach ensures the system's scalability, it may inadvertently introduce sampling bias or limit the diversity of the recommendations. The reduced dataset size could potentially overlook niche preferences or emerging trends that would be more apparent in the complete dataset.</w:t>
+      <w:pPr>
+        <w:rPr>
+          <w:b/>
+          <w:bCs/>
+        </w:rPr>
+      </w:pPr>
+      <w:r>
+        <w:rPr>
+          <w:b/>
+          <w:bCs/>
+        </w:rPr>
+        <w:t>6</w:t>
+      </w:r>
+      <w:r>
+        <w:rPr>
+          <w:b/>
+          <w:bCs/>
+        </w:rPr>
+        <w:t>. Challenges and Considerations:</w:t>
+      </w:r>
+    </w:p>
+    <w:p>
+      <w:r>
+        <w:t>Although the models deployed in our recommendation system form a robust foundation, the adaptation to real-world scenarios introduces several challenges. One significant modification was the decision to utilize a sample of the dataset rather than the entire corpus. This subsampling was necessary to manage computational resources effectively and to allow for reasonable processing times. While this approach ensures the system's scalability, it may inadvertently introduce sampling bias or limit the diversity of the recommendations. The reduced dataset size could potentially overlook niche preferences or emerging trends that would be more apparent in the complete dataset.</w:t>
       </w:r>
     </w:p>
     <w:p/>
@@ -1198,29 +1443,48 @@
     <w:p/>
     <w:p>
       <w:r>
-        <w:t xml:space="preserve">Furthermore, the selection of model parameters and features is another area where simplification might hinder the outcome. A model that is too simple may not capture all the complexities of user preferences and content features, leading to less accurate predictions. On </w:t>
-      </w:r>
+        <w:t>Furthermore, the selection of model parameters and features is another area where simplification might hinder the outcome. A model that is too simple may not capture all the complexities of user preferences and content features, leading to less accurate predictions. On the other hand, an overly complex model could suffer from overfitting, where it performs well on the training data but poorly on unseen data.</w:t>
+      </w:r>
+    </w:p>
+    <w:p/>
+    <w:p>
+      <w:r>
+        <w:t>Lastly, in the context of a data-driven recommendation system, it is essential to address user privacy and data security rigorously. Even with a sampled dataset, the ethical handling of user data must be a priority. Measures to anonymize data, secure user information, and comply with data protection regulations are integral to maintaining user trust and ensuring the system's integrity.</w:t>
+      </w:r>
+    </w:p>
+    <w:p/>
+    <w:p>
       <w:r>
         <w:lastRenderedPageBreak/>
-        <w:t>the other hand, an overly complex model could suffer from overfitting, where it performs well on the training data but poorly on unseen data.</w:t>
-      </w:r>
-    </w:p>
-    <w:p/>
-    <w:p>
-      <w:r>
-        <w:t>Lastly, in the context of a data-driven recommendation system, it is essential to address user privacy and data security rigorously. Even with a sampled dataset, the ethical handling of user data must be a priority. Measures to anonymize data, secure user information, and comply with data protection regulations are integral to maintaining user trust and ensuring the system's integrity.</w:t>
-      </w:r>
-    </w:p>
-    <w:p/>
-    <w:p>
-      <w:r>
         <w:t>In summary, while downsizing the dataset and simplifying the model have allowed us to navigate the computational challenges, they may also impact the system's ability to deliver highly personalized and diverse recommendations. Future iterations of the system would benefit from exploring strategies to balance computational efficiency with the richness of the dataset and the complexity of the models, ensuring the recommendations remain relevant, diverse, and secure.</w:t>
       </w:r>
     </w:p>
     <w:p/>
     <w:p>
       <w:r>
-        <w:t>8. References:</w:t>
+        <w:t>7</w:t>
+      </w:r>
+      <w:r>
+        <w:t>. References:</w:t>
+      </w:r>
+    </w:p>
+    <w:p/>
+    <w:p>
+      <w:proofErr w:type="spellStart"/>
+      <w:r>
+        <w:t>Breitinger</w:t>
+      </w:r>
+      <w:proofErr w:type="spellEnd"/>
+      <w:r>
+        <w:t xml:space="preserve">, Corinna; </w:t>
+      </w:r>
+      <w:proofErr w:type="spellStart"/>
+      <w:r>
+        <w:t>Gipp</w:t>
+      </w:r>
+      <w:proofErr w:type="spellEnd"/>
+      <w:r>
+        <w:t>, Bela; Langer, Stefan (2015-07-26). "Research-paper recommender systems: a literature survey". International Journal on Digital Libraries. 17 (4): 305–338</w:t>
       </w:r>
     </w:p>
     <w:sectPr>

</xml_diff>